<commit_message>
Create propalal document module
</commit_message>
<xml_diff>
--- a/src/assets/data/mytemplate.docx
+++ b/src/assets/data/mytemplate.docx
@@ -2061,6 +2061,12 @@
                 <w:color w:val="000000"/>
               </w:rPr>
             </w:pPr>
+            <w:r>
+              <w:rPr>
+                <w:color w:val="000000"/>
+              </w:rPr>
+              <w:t>{TCCS}</w:t>
+            </w:r>
           </w:p>
         </w:tc>
         <w:tc>
@@ -2081,6 +2087,12 @@
                 <w:color w:val="000000"/>
               </w:rPr>
             </w:pPr>
+            <w:r>
+              <w:rPr>
+                <w:color w:val="000000"/>
+              </w:rPr>
+              <w:t>{TCSL}</w:t>
+            </w:r>
           </w:p>
         </w:tc>
         <w:tc>
@@ -2101,6 +2113,12 @@
                 <w:color w:val="000000"/>
               </w:rPr>
             </w:pPr>
+            <w:r>
+              <w:rPr>
+                <w:color w:val="000000"/>
+              </w:rPr>
+              <w:t>{TCHS}</w:t>
+            </w:r>
           </w:p>
         </w:tc>
         <w:tc>
@@ -2161,6 +2179,14 @@
                 <w:color w:val="000000"/>
               </w:rPr>
             </w:pPr>
+            <w:r>
+              <w:rPr>
+                <w:color w:val="000000"/>
+              </w:rPr>
+              <w:t>{TCCSSD}</w:t>
+            </w:r>
+            <w:bookmarkStart w:id="4" w:name="_GoBack"/>
+            <w:bookmarkEnd w:id="4"/>
           </w:p>
         </w:tc>
         <w:tc>
@@ -2756,8 +2782,6 @@
                 <w:szCs w:val="22"/>
               </w:rPr>
             </w:pPr>
-            <w:bookmarkStart w:id="4" w:name="_GoBack"/>
-            <w:bookmarkEnd w:id="4"/>
           </w:p>
         </w:tc>
         <w:tc>

</xml_diff>